<commit_message>
Rajout des jours particulliers CDP & DT + calculs associés
</commit_message>
<xml_diff>
--- a/Back/Devis/Content/templateDevisPropre.docx
+++ b/Back/Devis/Content/templateDevisPropre.docx
@@ -1181,13 +1181,13 @@
           <w:r>
             <w:fldChar w:fldCharType="separate"/>
           </w:r>
-          <w:hyperlink w:anchor="_Toc501818622" w:history="1">
+          <w:hyperlink w:anchor="_Toc507689135" w:history="1">
             <w:r>
               <w:rPr>
                 <w:rStyle w:val="Lienhypertexte"/>
                 <w:noProof/>
               </w:rPr>
-              <w:t>Cible du devis</w:t>
+              <w:t>Cible du devis global</w:t>
             </w:r>
             <w:r>
               <w:rPr>
@@ -1208,7 +1208,7 @@
                 <w:noProof/>
                 <w:webHidden/>
               </w:rPr>
-              <w:instrText xml:space="preserve"> PAGEREF _Toc501818622 \h </w:instrText>
+              <w:instrText xml:space="preserve"> PAGEREF _Toc507689135 \h </w:instrText>
             </w:r>
             <w:r>
               <w:rPr>
@@ -1252,7 +1252,7 @@
               <w:lang w:eastAsia="fr-FR"/>
             </w:rPr>
           </w:pPr>
-          <w:hyperlink w:anchor="_Toc501818623" w:history="1">
+          <w:hyperlink w:anchor="_Toc507689136" w:history="1">
             <w:r>
               <w:rPr>
                 <w:rStyle w:val="Lienhypertexte"/>
@@ -1273,7 +1273,7 @@
                 <w:rStyle w:val="Lienhypertexte"/>
                 <w:noProof/>
               </w:rPr>
-              <w:t>Développements</w:t>
+              <w:t>Récapitulatif des devis d’application</w:t>
             </w:r>
             <w:r>
               <w:rPr>
@@ -1294,7 +1294,7 @@
                 <w:noProof/>
                 <w:webHidden/>
               </w:rPr>
-              <w:instrText xml:space="preserve"> PAGEREF _Toc501818623 \h </w:instrText>
+              <w:instrText xml:space="preserve"> PAGEREF _Toc507689136 \h </w:instrText>
             </w:r>
             <w:r>
               <w:rPr>
@@ -1338,7 +1338,7 @@
               <w:lang w:eastAsia="fr-FR"/>
             </w:rPr>
           </w:pPr>
-          <w:hyperlink w:anchor="_Toc501818624" w:history="1">
+          <w:hyperlink w:anchor="_Toc507689137" w:history="1">
             <w:r>
               <w:rPr>
                 <w:rStyle w:val="Lienhypertexte"/>
@@ -1359,7 +1359,7 @@
                 <w:rStyle w:val="Lienhypertexte"/>
                 <w:noProof/>
               </w:rPr>
-              <w:t>Design</w:t>
+              <w:t>Support</w:t>
             </w:r>
             <w:r>
               <w:rPr>
@@ -1380,7 +1380,93 @@
                 <w:noProof/>
                 <w:webHidden/>
               </w:rPr>
-              <w:instrText xml:space="preserve"> PAGEREF _Toc501818624 \h </w:instrText>
+              <w:instrText xml:space="preserve"> PAGEREF _Toc507689137 \h </w:instrText>
+            </w:r>
+            <w:r>
+              <w:rPr>
+                <w:noProof/>
+                <w:webHidden/>
+              </w:rPr>
+            </w:r>
+            <w:r>
+              <w:rPr>
+                <w:noProof/>
+                <w:webHidden/>
+              </w:rPr>
+              <w:fldChar w:fldCharType="separate"/>
+            </w:r>
+            <w:r>
+              <w:rPr>
+                <w:noProof/>
+                <w:webHidden/>
+              </w:rPr>
+              <w:t>2</w:t>
+            </w:r>
+            <w:r>
+              <w:rPr>
+                <w:noProof/>
+                <w:webHidden/>
+              </w:rPr>
+              <w:fldChar w:fldCharType="end"/>
+            </w:r>
+          </w:hyperlink>
+        </w:p>
+        <w:p>
+          <w:pPr>
+            <w:pStyle w:val="TM3"/>
+            <w:tabs>
+              <w:tab w:val="left" w:pos="880"/>
+              <w:tab w:val="right" w:leader="dot" w:pos="9394"/>
+            </w:tabs>
+            <w:rPr>
+              <w:rFonts w:eastAsiaTheme="minorEastAsia"/>
+              <w:noProof/>
+              <w:lang w:eastAsia="fr-FR"/>
+            </w:rPr>
+          </w:pPr>
+          <w:hyperlink w:anchor="_Toc507689138" w:history="1">
+            <w:r>
+              <w:rPr>
+                <w:rStyle w:val="Lienhypertexte"/>
+                <w:noProof/>
+              </w:rPr>
+              <w:t>3.</w:t>
+            </w:r>
+            <w:r>
+              <w:rPr>
+                <w:rFonts w:eastAsiaTheme="minorEastAsia"/>
+                <w:noProof/>
+                <w:lang w:eastAsia="fr-FR"/>
+              </w:rPr>
+              <w:tab/>
+            </w:r>
+            <w:r>
+              <w:rPr>
+                <w:rStyle w:val="Lienhypertexte"/>
+                <w:noProof/>
+              </w:rPr>
+              <w:t>Direction de projet</w:t>
+            </w:r>
+            <w:r>
+              <w:rPr>
+                <w:noProof/>
+                <w:webHidden/>
+              </w:rPr>
+              <w:tab/>
+            </w:r>
+            <w:r>
+              <w:rPr>
+                <w:noProof/>
+                <w:webHidden/>
+              </w:rPr>
+              <w:fldChar w:fldCharType="begin"/>
+            </w:r>
+            <w:r>
+              <w:rPr>
+                <w:noProof/>
+                <w:webHidden/>
+              </w:rPr>
+              <w:instrText xml:space="preserve"> PAGEREF _Toc507689138 \h </w:instrText>
             </w:r>
             <w:r>
               <w:rPr>
@@ -1423,7 +1509,7 @@
               <w:lang w:eastAsia="fr-FR"/>
             </w:rPr>
           </w:pPr>
-          <w:hyperlink w:anchor="_Toc501818625" w:history="1">
+          <w:hyperlink w:anchor="_Toc507689139" w:history="1">
             <w:r>
               <w:rPr>
                 <w:rStyle w:val="Lienhypertexte"/>
@@ -1450,7 +1536,7 @@
                 <w:noProof/>
                 <w:webHidden/>
               </w:rPr>
-              <w:instrText xml:space="preserve"> PAGEREF _Toc501818625 \h </w:instrText>
+              <w:instrText xml:space="preserve"> PAGEREF _Toc507689139 \h </w:instrText>
             </w:r>
             <w:r>
               <w:rPr>
@@ -1520,20 +1606,22 @@
       <w:r>
         <w:br w:type="page"/>
       </w:r>
+      <w:bookmarkStart w:id="2" w:name="_GoBack"/>
+      <w:bookmarkEnd w:id="2"/>
     </w:p>
     <w:p>
       <w:pPr>
         <w:pStyle w:val="Titre2"/>
       </w:pPr>
-      <w:bookmarkStart w:id="2" w:name="_Toc501818622"/>
+      <w:bookmarkStart w:id="3" w:name="_Toc507689135"/>
       <w:r>
         <w:lastRenderedPageBreak/>
         <w:t>Cible du devis</w:t>
       </w:r>
-      <w:bookmarkEnd w:id="2"/>
       <w:r>
         <w:t xml:space="preserve"> global</w:t>
       </w:r>
+      <w:bookmarkEnd w:id="3"/>
     </w:p>
     <w:p>
       <w:r>
@@ -1544,9 +1632,11 @@
       <w:pPr>
         <w:pStyle w:val="Titre3"/>
       </w:pPr>
+      <w:bookmarkStart w:id="4" w:name="_Toc507689136"/>
       <w:r>
         <w:t>Récapitulatif des devis d’application</w:t>
       </w:r>
+      <w:bookmarkEnd w:id="4"/>
     </w:p>
     <w:tbl>
       <w:tblPr>
@@ -1849,9 +1939,11 @@
       <w:pPr>
         <w:pStyle w:val="Titre3"/>
       </w:pPr>
+      <w:bookmarkStart w:id="5" w:name="_Toc507689137"/>
       <w:r>
         <w:t>Support</w:t>
       </w:r>
+      <w:bookmarkEnd w:id="5"/>
     </w:p>
     <w:p>
       <w:pPr>
@@ -1889,12 +1981,7 @@
         <w:t xml:space="preserve">Montant total : </w:t>
       </w:r>
       <w:r>
-        <w:t>[support</w:t>
-      </w:r>
-      <w:bookmarkStart w:id="3" w:name="_GoBack"/>
-      <w:bookmarkEnd w:id="3"/>
-      <w:r>
-        <w:t>]</w:t>
+        <w:t>[support]</w:t>
       </w:r>
       <w:r>
         <w:t>€</w:t>
@@ -1904,9 +1991,11 @@
       <w:pPr>
         <w:pStyle w:val="Titre3"/>
       </w:pPr>
+      <w:bookmarkStart w:id="6" w:name="_Toc507689138"/>
       <w:r>
         <w:t>Direction de projet</w:t>
       </w:r>
+      <w:bookmarkEnd w:id="6"/>
     </w:p>
     <w:p>
       <w:pPr>
@@ -2033,11 +2122,11 @@
       <w:pPr>
         <w:pStyle w:val="Titre2"/>
       </w:pPr>
-      <w:bookmarkStart w:id="4" w:name="_Toc501818625"/>
+      <w:bookmarkStart w:id="7" w:name="_Toc507689139"/>
       <w:r>
         <w:t>Montant et conditions</w:t>
       </w:r>
-      <w:bookmarkEnd w:id="4"/>
+      <w:bookmarkEnd w:id="7"/>
     </w:p>
     <w:p>
       <w:pPr>
@@ -2204,8 +2293,8 @@
         <w:lang w:val="fr-FR"/>
       </w:rPr>
     </w:pPr>
-    <w:bookmarkStart w:id="6" w:name="_Hlk485378365"/>
-    <w:bookmarkStart w:id="7" w:name="_Hlk485378364"/>
+    <w:bookmarkStart w:id="9" w:name="_Hlk485378365"/>
+    <w:bookmarkStart w:id="10" w:name="_Hlk485378364"/>
     <w:r>
       <w:rPr>
         <w:sz w:val="16"/>
@@ -2228,8 +2317,8 @@
       </w:rPr>
       <w:t>68, rue Sainte, 13001 Marseille</w:t>
     </w:r>
-    <w:bookmarkEnd w:id="6"/>
-    <w:bookmarkEnd w:id="7"/>
+    <w:bookmarkEnd w:id="9"/>
+    <w:bookmarkEnd w:id="10"/>
   </w:p>
   <w:p>
     <w:pPr>
@@ -2312,7 +2401,7 @@
               <w:szCs w:val="16"/>
             </w:rPr>
           </w:pPr>
-          <w:bookmarkStart w:id="5" w:name="_Hlk485215780"/>
+          <w:bookmarkStart w:id="8" w:name="_Hlk485215780"/>
           <w:r>
             <w:rPr>
               <w:sz w:val="16"/>
@@ -2481,7 +2570,7 @@
               </wp:inline>
             </w:drawing>
           </w:r>
-          <w:bookmarkEnd w:id="5"/>
+          <w:bookmarkEnd w:id="8"/>
         </w:p>
       </w:tc>
     </w:tr>
@@ -8855,7 +8944,7 @@
 </file>
 
 <file path=customXml/itemProps1.xml><?xml version="1.0" encoding="utf-8"?>
-<ds:datastoreItem xmlns:ds="http://schemas.openxmlformats.org/officeDocument/2006/customXml" ds:itemID="{FB60D618-AEE9-44C6-A14E-4221F76A9E9D}">
+<ds:datastoreItem xmlns:ds="http://schemas.openxmlformats.org/officeDocument/2006/customXml" ds:itemID="{6DDD1F92-840C-462A-A3D1-A12A62E526DF}">
   <ds:schemaRefs>
     <ds:schemaRef ds:uri="http://schemas.openxmlformats.org/officeDocument/2006/bibliography"/>
   </ds:schemaRefs>

</xml_diff>